<commit_message>
docs: added some editings to answers for the 14th lab
</commit_message>
<xml_diff>
--- a/вопросы_14лаба.docx
+++ b/вопросы_14лаба.docx
@@ -20,7 +20,15 @@
         <w:ind w:firstLine="709"/>
       </w:pPr>
       <w:r>
-        <w:t>DML-триггеры</w:t>
+        <w:rPr>
+          <w:rFonts w:ascii="Courier New" w:hAnsi="Courier New" w:cs="Courier New"/>
+          <w:sz w:val="24"/>
+          <w:szCs w:val="24"/>
+        </w:rPr>
+        <w:t>DML</w:t>
+      </w:r>
+      <w:r>
+        <w:t>-триггеры</w:t>
       </w:r>
     </w:p>
     <w:p>
@@ -62,7 +70,15 @@
         <w:ind w:firstLine="709"/>
       </w:pPr>
       <w:r>
-        <w:t>CREATE TRIGGER –</w:t>
+        <w:rPr>
+          <w:rFonts w:ascii="Courier New" w:hAnsi="Courier New" w:cs="Courier New"/>
+          <w:sz w:val="24"/>
+          <w:szCs w:val="24"/>
+        </w:rPr>
+        <w:t>CREATE TRIGGER</w:t>
+      </w:r>
+      <w:r>
+        <w:t xml:space="preserve"> –</w:t>
       </w:r>
       <w:r>
         <w:t xml:space="preserve"> создавать, удалять, изменять в своей подсхеме </w:t>
@@ -73,10 +89,15 @@
         <w:ind w:firstLine="709"/>
       </w:pPr>
       <w:r>
-        <w:t>CREATE AN</w:t>
-      </w:r>
-      <w:r>
-        <w:t>Y TRIGGER –</w:t>
+        <w:rPr>
+          <w:rFonts w:ascii="Courier New" w:hAnsi="Courier New" w:cs="Courier New"/>
+          <w:sz w:val="24"/>
+          <w:szCs w:val="24"/>
+        </w:rPr>
+        <w:t>CREATE ANY TRIGGER</w:t>
+      </w:r>
+      <w:r>
+        <w:t xml:space="preserve"> –</w:t>
       </w:r>
       <w:r>
         <w:t xml:space="preserve"> создать любой триггер в любой схеме, кроме SYS, не рекомендуется для словаря, не разрешает менять текст триггера</w:t>
@@ -87,72 +108,145 @@
         <w:ind w:firstLine="709"/>
       </w:pPr>
       <w:r>
-        <w:t>ALTER ANY TRIGGER –</w:t>
+        <w:rPr>
+          <w:rFonts w:ascii="Courier New" w:hAnsi="Courier New" w:cs="Courier New"/>
+          <w:sz w:val="24"/>
+          <w:szCs w:val="24"/>
+        </w:rPr>
+        <w:t>ALTER ANY TRIGGER</w:t>
+      </w:r>
+      <w:r>
+        <w:t xml:space="preserve"> –</w:t>
       </w:r>
       <w:r>
         <w:t xml:space="preserve"> разрешать, запрещать, изменять, компилировать, любые, кроме SYS-триггеров, триггеры</w:t>
-      </w:r>
-    </w:p>
-    <w:p>
-      <w:pPr>
-        <w:ind w:firstLine="709"/>
-      </w:pPr>
-      <w:r>
-        <w:t>DROP ANY TRIGGER –</w:t>
-      </w:r>
-      <w:r>
-        <w:t xml:space="preserve"> удалять любой триггер, кроме SYS-триггеров</w:t>
-      </w:r>
-    </w:p>
-    <w:p>
-      <w:r>
-        <w:t>4. Перечислите события, на которые могут срабатывать DML-триггеры.</w:t>
-      </w:r>
-    </w:p>
-    <w:p>
-      <w:pPr>
-        <w:ind w:firstLine="709"/>
-        <w:rPr>
-          <w:lang w:val="en-US"/>
-        </w:rPr>
-      </w:pPr>
-      <w:r>
-        <w:rPr>
-          <w:lang w:val="en-US"/>
-        </w:rPr>
-        <w:t>INSERT, UPDATE, DELETE</w:t>
-      </w:r>
-    </w:p>
-    <w:p>
-      <w:r>
-        <w:t xml:space="preserve">5. Поясните принцип применения INSTEADOF-триггеров в </w:t>
-      </w:r>
-      <w:proofErr w:type="spellStart"/>
-      <w:r>
-        <w:t>Oracle</w:t>
-      </w:r>
-      <w:proofErr w:type="spellEnd"/>
-      <w:r>
-        <w:t>.</w:t>
-      </w:r>
-    </w:p>
-    <w:p>
-      <w:pPr>
-        <w:ind w:firstLine="709"/>
-      </w:pPr>
-      <w:r>
-        <w:t xml:space="preserve">Создаются только для представлений, для таблиц нельзя. </w:t>
-      </w:r>
-    </w:p>
-    <w:p>
-      <w:pPr>
-        <w:ind w:firstLine="709"/>
-      </w:pPr>
-      <w:r>
-        <w:t>Только уровня строки.</w:t>
       </w:r>
       <w:bookmarkStart w:id="0" w:name="_GoBack"/>
       <w:bookmarkEnd w:id="0"/>
+    </w:p>
+    <w:p>
+      <w:pPr>
+        <w:ind w:firstLine="709"/>
+      </w:pPr>
+      <w:r>
+        <w:rPr>
+          <w:rFonts w:ascii="Courier New" w:hAnsi="Courier New" w:cs="Courier New"/>
+          <w:sz w:val="24"/>
+          <w:szCs w:val="24"/>
+        </w:rPr>
+        <w:t>DROP ANY TRIGGER</w:t>
+      </w:r>
+      <w:r>
+        <w:t xml:space="preserve"> –</w:t>
+      </w:r>
+      <w:r>
+        <w:t xml:space="preserve"> удалять любой триггер, кроме </w:t>
+      </w:r>
+      <w:r>
+        <w:rPr>
+          <w:rFonts w:ascii="Courier New" w:hAnsi="Courier New" w:cs="Courier New"/>
+          <w:sz w:val="24"/>
+          <w:szCs w:val="24"/>
+        </w:rPr>
+        <w:t>SYS</w:t>
+      </w:r>
+      <w:r>
+        <w:t>-триггеров</w:t>
+      </w:r>
+    </w:p>
+    <w:p>
+      <w:r>
+        <w:t xml:space="preserve">4. Перечислите события, на которые могут срабатывать </w:t>
+      </w:r>
+      <w:r>
+        <w:rPr>
+          <w:rFonts w:ascii="Courier New" w:hAnsi="Courier New" w:cs="Courier New"/>
+          <w:sz w:val="24"/>
+          <w:szCs w:val="24"/>
+        </w:rPr>
+        <w:t>DML</w:t>
+      </w:r>
+      <w:r>
+        <w:t>-триггеры.</w:t>
+      </w:r>
+    </w:p>
+    <w:p>
+      <w:pPr>
+        <w:ind w:firstLine="709"/>
+      </w:pPr>
+      <w:r>
+        <w:rPr>
+          <w:rFonts w:ascii="Courier New" w:hAnsi="Courier New" w:cs="Courier New"/>
+          <w:sz w:val="24"/>
+          <w:szCs w:val="24"/>
+          <w:lang w:val="en-US"/>
+        </w:rPr>
+        <w:t>INSERT</w:t>
+      </w:r>
+      <w:r>
+        <w:t xml:space="preserve">, </w:t>
+      </w:r>
+      <w:r>
+        <w:rPr>
+          <w:rFonts w:ascii="Courier New" w:hAnsi="Courier New" w:cs="Courier New"/>
+          <w:sz w:val="24"/>
+          <w:szCs w:val="24"/>
+          <w:lang w:val="en-US"/>
+        </w:rPr>
+        <w:t>UPDATE</w:t>
+      </w:r>
+      <w:r>
+        <w:t xml:space="preserve">, </w:t>
+      </w:r>
+      <w:r>
+        <w:rPr>
+          <w:rFonts w:ascii="Courier New" w:hAnsi="Courier New" w:cs="Courier New"/>
+          <w:sz w:val="24"/>
+          <w:szCs w:val="24"/>
+          <w:lang w:val="en-US"/>
+        </w:rPr>
+        <w:t>DELETE</w:t>
+      </w:r>
+    </w:p>
+    <w:p>
+      <w:r>
+        <w:t xml:space="preserve">5. Поясните принцип применения </w:t>
+      </w:r>
+      <w:r>
+        <w:rPr>
+          <w:rFonts w:ascii="Courier New" w:hAnsi="Courier New" w:cs="Courier New"/>
+          <w:sz w:val="24"/>
+          <w:szCs w:val="24"/>
+        </w:rPr>
+        <w:t>INSTEADOF</w:t>
+      </w:r>
+      <w:r>
+        <w:t xml:space="preserve">-триггеров в </w:t>
+      </w:r>
+      <w:proofErr w:type="spellStart"/>
+      <w:r>
+        <w:t>Oracle</w:t>
+      </w:r>
+      <w:proofErr w:type="spellEnd"/>
+      <w:r>
+        <w:t>.</w:t>
+      </w:r>
+    </w:p>
+    <w:p>
+      <w:pPr>
+        <w:ind w:firstLine="709"/>
+      </w:pPr>
+      <w:r>
+        <w:t xml:space="preserve">Создаются только для представлений, для таблиц нельзя. </w:t>
+      </w:r>
+    </w:p>
+    <w:p>
+      <w:pPr>
+        <w:ind w:firstLine="709"/>
+      </w:pPr>
+      <w:r>
+        <w:t>Только уровня строки.</w:t>
+      </w:r>
     </w:p>
     <w:sectPr>
       <w:pgSz w:w="11906" w:h="16838"/>
@@ -561,6 +655,7 @@
   <w:style w:type="character" w:default="1" w:styleId="a0">
     <w:name w:val="Default Paragraph Font"/>
     <w:uiPriority w:val="1"/>
+    <w:semiHidden/>
     <w:unhideWhenUsed/>
   </w:style>
   <w:style w:type="table" w:default="1" w:styleId="a1">

</xml_diff>